<commit_message>
paisa aane wala hai
</commit_message>
<xml_diff>
--- a/static/templates/Model-Agreement.docx
+++ b/static/templates/Model-Agreement.docx
@@ -265,6 +265,8 @@
       <w:r>
         <w:rPr>
           <w:rFonts w:ascii="Times New Roman" w:cs="Times New Roman" w:eastAsia="Times New Roman" w:hAnsi="Times New Roman"/>
+          <w:b w:val="1"/>
+          <w:bCs w:val="1"/>
           <w:sz w:val="24"/>
           <w:szCs w:val="24"/>
           <w:highlight w:val="yellow"/>
@@ -910,6 +912,8 @@
       <w:r>
         <w:rPr>
           <w:rFonts w:ascii="Times New Roman" w:cs="Times New Roman" w:eastAsia="Times New Roman" w:hAnsi="Times New Roman"/>
+          <w:b w:val="1"/>
+          <w:bCs w:val="1"/>
           <w:sz w:val="24"/>
           <w:szCs w:val="24"/>
           <w:highlight w:val="yellow"/>
@@ -997,6 +1001,8 @@
       <w:r>
         <w:rPr>
           <w:rFonts w:ascii="Times New Roman" w:cs="Times New Roman" w:eastAsia="Times New Roman" w:hAnsi="Times New Roman"/>
+          <w:b w:val="1"/>
+          <w:bCs w:val="1"/>
           <w:sz w:val="24"/>
           <w:szCs w:val="24"/>
           <w:highlight w:val="yellow"/>
@@ -1057,6 +1063,8 @@
       <w:r>
         <w:rPr>
           <w:rFonts w:ascii="Times New Roman" w:cs="Times New Roman" w:eastAsia="Times New Roman" w:hAnsi="Times New Roman"/>
+          <w:b w:val="1"/>
+          <w:bCs w:val="1"/>
           <w:sz w:val="24"/>
           <w:szCs w:val="24"/>
           <w:highlight w:val="yellow"/>
@@ -1136,6 +1144,8 @@
       </w:r>
       <w:r>
         <w:rPr>
+          <w:b w:val="1"/>
+          <w:bCs w:val="1"/>
           <w:highlight w:val="yellow"/>
           <w:rtl w:val="0"/>
         </w:rPr>
@@ -1163,6 +1173,8 @@
       <w:r>
         <w:rPr>
           <w:rFonts w:ascii="Times New Roman" w:cs="Times New Roman" w:eastAsia="Times New Roman" w:hAnsi="Times New Roman"/>
+          <w:b w:val="1"/>
+          <w:bCs w:val="1"/>
           <w:sz w:val="24"/>
           <w:szCs w:val="24"/>
           <w:highlight w:val="yellow"/>
@@ -1294,7 +1306,7 @@
           <w:szCs w:val="24"/>
         </w:rPr>
       </w:pPr>
-      <w:bookmarkStart w:colFirst="0" w:colLast="0" w:name="_kff2yx10zhy" w:id="0"/>
+      <w:bookmarkStart w:colFirst="0" w:colLast="0" w:name="_2etzv9q2xwk0" w:id="0"/>
       <w:bookmarkEnd w:id="0"/>
       <w:r>
         <w:rPr>
@@ -1319,6 +1331,8 @@
       <w:r>
         <w:rPr>
           <w:rFonts w:ascii="Times New Roman" w:cs="Times New Roman" w:eastAsia="Times New Roman" w:hAnsi="Times New Roman"/>
+          <w:b w:val="1"/>
+          <w:bCs w:val="1"/>
           <w:sz w:val="24"/>
           <w:szCs w:val="24"/>
           <w:highlight w:val="yellow"/>

</xml_diff>